<commit_message>
Add 1 File and Change 1 File
1. StaffManage_UC : add the page footer.
2. Add Sq_UC_addEmployee.docx : this file is path of doc of sequence
daigram about Staff management.
</commit_message>
<xml_diff>
--- a/StaffManage_UC.docx
+++ b/StaffManage_UC.docx
@@ -1208,8 +1208,6 @@
         </w:rPr>
         <w:tab/>
       </w:r>
-      <w:bookmarkStart w:id="0" w:name="_GoBack"/>
-      <w:bookmarkEnd w:id="0"/>
       <w:r>
         <w:rPr>
           <w:rFonts w:asciiTheme="majorBidi" w:hAnsiTheme="majorBidi" w:cstheme="majorBidi"/>
@@ -1241,10 +1239,30 @@
           <w:szCs w:val="40"/>
         </w:rPr>
         <w:tab/>
-        <w:t>Use case : Staff management</w:t>
+        <w:t xml:space="preserve">Use case </w:t>
       </w:r>
+      <w:r>
+        <w:rPr>
+          <w:rFonts w:asciiTheme="majorBidi" w:hAnsiTheme="majorBidi" w:cs="Angsana New"/>
+          <w:sz w:val="40"/>
+          <w:szCs w:val="40"/>
+          <w:cs/>
+        </w:rPr>
+        <w:t xml:space="preserve">: </w:t>
+      </w:r>
+      <w:r>
+        <w:rPr>
+          <w:rFonts w:asciiTheme="majorBidi" w:hAnsiTheme="majorBidi" w:cstheme="majorBidi"/>
+          <w:sz w:val="40"/>
+          <w:szCs w:val="40"/>
+        </w:rPr>
+        <w:t>Staff management</w:t>
+      </w:r>
+      <w:bookmarkStart w:id="0" w:name="_GoBack"/>
+      <w:bookmarkEnd w:id="0"/>
     </w:p>
     <w:sectPr>
+      <w:footerReference w:type="default" r:id="rId7"/>
       <w:pgSz w:w="11906" w:h="16838"/>
       <w:pgMar w:top="1440" w:right="1440" w:bottom="1440" w:left="1440" w:header="708" w:footer="708" w:gutter="0"/>
       <w:cols w:space="708"/>
@@ -1252,6 +1270,95 @@
     </w:sectPr>
   </w:body>
 </w:document>
+</file>
+
+<file path=word/endnotes.xml><?xml version="1.0" encoding="utf-8"?>
+<w:endnotes xmlns:wpc="http://schemas.microsoft.com/office/word/2010/wordprocessingCanvas" xmlns:cx="http://schemas.microsoft.com/office/drawing/2014/chartex" xmlns:cx1="http://schemas.microsoft.com/office/drawing/2015/9/8/chartex" xmlns:cx2="http://schemas.microsoft.com/office/drawing/2015/10/21/chartex" xmlns:cx3="http://schemas.microsoft.com/office/drawing/2016/5/9/chartex" xmlns:cx4="http://schemas.microsoft.com/office/drawing/2016/5/10/chartex" xmlns:cx5="http://schemas.microsoft.com/office/drawing/2016/5/11/chartex" xmlns:mc="http://schemas.openxmlformats.org/markup-compatibility/2006" xmlns:o="urn:schemas-microsoft-com:office:office" xmlns:r="http://schemas.openxmlformats.org/officeDocument/2006/relationships" xmlns:m="http://schemas.openxmlformats.org/officeDocument/2006/math" xmlns:v="urn:schemas-microsoft-com:vml" xmlns:wp14="http://schemas.microsoft.com/office/word/2010/wordprocessingDrawing" xmlns:wp="http://schemas.openxmlformats.org/drawingml/2006/wordprocessingDrawing" xmlns:w10="urn:schemas-microsoft-com:office:word" xmlns:w="http://schemas.openxmlformats.org/wordprocessingml/2006/main" xmlns:w14="http://schemas.microsoft.com/office/word/2010/wordml" xmlns:w15="http://schemas.microsoft.com/office/word/2012/wordml" xmlns:w16se="http://schemas.microsoft.com/office/word/2015/wordml/symex" xmlns:wpg="http://schemas.microsoft.com/office/word/2010/wordprocessingGroup" xmlns:wpi="http://schemas.microsoft.com/office/word/2010/wordprocessingInk" xmlns:wne="http://schemas.microsoft.com/office/word/2006/wordml" xmlns:wps="http://schemas.microsoft.com/office/word/2010/wordprocessingShape" mc:Ignorable="w14 w15 w16se wp14">
+  <w:endnote w:type="separator" w:id="-1">
+    <w:p>
+      <w:pPr>
+        <w:spacing w:after="0" w:line="240" w:lineRule="auto"/>
+      </w:pPr>
+      <w:r>
+        <w:separator/>
+      </w:r>
+    </w:p>
+  </w:endnote>
+  <w:endnote w:type="continuationSeparator" w:id="0">
+    <w:p>
+      <w:pPr>
+        <w:spacing w:after="0" w:line="240" w:lineRule="auto"/>
+      </w:pPr>
+      <w:r>
+        <w:continuationSeparator/>
+      </w:r>
+    </w:p>
+  </w:endnote>
+</w:endnotes>
+</file>
+
+<file path=word/footer1.xml><?xml version="1.0" encoding="utf-8"?>
+<w:ftr xmlns:wpc="http://schemas.microsoft.com/office/word/2010/wordprocessingCanvas" xmlns:cx="http://schemas.microsoft.com/office/drawing/2014/chartex" xmlns:cx1="http://schemas.microsoft.com/office/drawing/2015/9/8/chartex" xmlns:cx2="http://schemas.microsoft.com/office/drawing/2015/10/21/chartex" xmlns:cx3="http://schemas.microsoft.com/office/drawing/2016/5/9/chartex" xmlns:cx4="http://schemas.microsoft.com/office/drawing/2016/5/10/chartex" xmlns:cx5="http://schemas.microsoft.com/office/drawing/2016/5/11/chartex" xmlns:mc="http://schemas.openxmlformats.org/markup-compatibility/2006" xmlns:o="urn:schemas-microsoft-com:office:office" xmlns:r="http://schemas.openxmlformats.org/officeDocument/2006/relationships" xmlns:m="http://schemas.openxmlformats.org/officeDocument/2006/math" xmlns:v="urn:schemas-microsoft-com:vml" xmlns:wp14="http://schemas.microsoft.com/office/word/2010/wordprocessingDrawing" xmlns:wp="http://schemas.openxmlformats.org/drawingml/2006/wordprocessingDrawing" xmlns:w10="urn:schemas-microsoft-com:office:word" xmlns:w="http://schemas.openxmlformats.org/wordprocessingml/2006/main" xmlns:w14="http://schemas.microsoft.com/office/word/2010/wordml" xmlns:w15="http://schemas.microsoft.com/office/word/2012/wordml" xmlns:w16se="http://schemas.microsoft.com/office/word/2015/wordml/symex" xmlns:wpg="http://schemas.microsoft.com/office/word/2010/wordprocessingGroup" xmlns:wpi="http://schemas.microsoft.com/office/word/2010/wordprocessingInk" xmlns:wne="http://schemas.microsoft.com/office/word/2006/wordml" xmlns:wps="http://schemas.microsoft.com/office/word/2010/wordprocessingShape" mc:Ignorable="w14 w15 w16se wp14">
+  <w:p>
+    <w:pPr>
+      <w:pStyle w:val="Footer"/>
+      <w:jc w:val="right"/>
+      <w:rPr>
+        <w:i/>
+        <w:iCs/>
+      </w:rPr>
+    </w:pPr>
+    <w:r>
+      <w:rPr>
+        <w:i/>
+        <w:iCs/>
+      </w:rPr>
+      <w:t>Mr. Panyaprach Tularak</w:t>
+    </w:r>
+  </w:p>
+  <w:p>
+    <w:pPr>
+      <w:pStyle w:val="Footer"/>
+      <w:jc w:val="right"/>
+      <w:rPr>
+        <w:i/>
+        <w:iCs/>
+      </w:rPr>
+    </w:pPr>
+    <w:r>
+      <w:rPr>
+        <w:i/>
+        <w:iCs/>
+      </w:rPr>
+      <w:t>Student ID: 5730213044</w:t>
+    </w:r>
+  </w:p>
+</w:ftr>
+</file>
+
+<file path=word/footnotes.xml><?xml version="1.0" encoding="utf-8"?>
+<w:footnotes xmlns:wpc="http://schemas.microsoft.com/office/word/2010/wordprocessingCanvas" xmlns:cx="http://schemas.microsoft.com/office/drawing/2014/chartex" xmlns:cx1="http://schemas.microsoft.com/office/drawing/2015/9/8/chartex" xmlns:cx2="http://schemas.microsoft.com/office/drawing/2015/10/21/chartex" xmlns:cx3="http://schemas.microsoft.com/office/drawing/2016/5/9/chartex" xmlns:cx4="http://schemas.microsoft.com/office/drawing/2016/5/10/chartex" xmlns:cx5="http://schemas.microsoft.com/office/drawing/2016/5/11/chartex" xmlns:mc="http://schemas.openxmlformats.org/markup-compatibility/2006" xmlns:o="urn:schemas-microsoft-com:office:office" xmlns:r="http://schemas.openxmlformats.org/officeDocument/2006/relationships" xmlns:m="http://schemas.openxmlformats.org/officeDocument/2006/math" xmlns:v="urn:schemas-microsoft-com:vml" xmlns:wp14="http://schemas.microsoft.com/office/word/2010/wordprocessingDrawing" xmlns:wp="http://schemas.openxmlformats.org/drawingml/2006/wordprocessingDrawing" xmlns:w10="urn:schemas-microsoft-com:office:word" xmlns:w="http://schemas.openxmlformats.org/wordprocessingml/2006/main" xmlns:w14="http://schemas.microsoft.com/office/word/2010/wordml" xmlns:w15="http://schemas.microsoft.com/office/word/2012/wordml" xmlns:w16se="http://schemas.microsoft.com/office/word/2015/wordml/symex" xmlns:wpg="http://schemas.microsoft.com/office/word/2010/wordprocessingGroup" xmlns:wpi="http://schemas.microsoft.com/office/word/2010/wordprocessingInk" xmlns:wne="http://schemas.microsoft.com/office/word/2006/wordml" xmlns:wps="http://schemas.microsoft.com/office/word/2010/wordprocessingShape" mc:Ignorable="w14 w15 w16se wp14">
+  <w:footnote w:type="separator" w:id="-1">
+    <w:p>
+      <w:pPr>
+        <w:spacing w:after="0" w:line="240" w:lineRule="auto"/>
+      </w:pPr>
+      <w:r>
+        <w:separator/>
+      </w:r>
+    </w:p>
+  </w:footnote>
+  <w:footnote w:type="continuationSeparator" w:id="0">
+    <w:p>
+      <w:pPr>
+        <w:spacing w:after="0" w:line="240" w:lineRule="auto"/>
+      </w:pPr>
+      <w:r>
+        <w:continuationSeparator/>
+      </w:r>
+    </w:p>
+  </w:footnote>
+</w:footnotes>
 </file>
 
 <file path=word/styles.xml><?xml version="1.0" encoding="utf-8"?>
@@ -1678,6 +1785,50 @@
     <w:semiHidden/>
     <w:unhideWhenUsed/>
   </w:style>
+  <w:style w:type="paragraph" w:styleId="Header">
+    <w:name w:val="header"/>
+    <w:basedOn w:val="Normal"/>
+    <w:link w:val="HeaderChar"/>
+    <w:uiPriority w:val="99"/>
+    <w:unhideWhenUsed/>
+    <w:rsid w:val="00433757"/>
+    <w:pPr>
+      <w:tabs>
+        <w:tab w:val="center" w:pos="4513"/>
+        <w:tab w:val="right" w:pos="9026"/>
+      </w:tabs>
+      <w:spacing w:after="0" w:line="240" w:lineRule="auto"/>
+    </w:pPr>
+  </w:style>
+  <w:style w:type="character" w:customStyle="1" w:styleId="HeaderChar">
+    <w:name w:val="Header Char"/>
+    <w:basedOn w:val="DefaultParagraphFont"/>
+    <w:link w:val="Header"/>
+    <w:uiPriority w:val="99"/>
+    <w:rsid w:val="00433757"/>
+  </w:style>
+  <w:style w:type="paragraph" w:styleId="Footer">
+    <w:name w:val="footer"/>
+    <w:basedOn w:val="Normal"/>
+    <w:link w:val="FooterChar"/>
+    <w:uiPriority w:val="99"/>
+    <w:unhideWhenUsed/>
+    <w:rsid w:val="00433757"/>
+    <w:pPr>
+      <w:tabs>
+        <w:tab w:val="center" w:pos="4513"/>
+        <w:tab w:val="right" w:pos="9026"/>
+      </w:tabs>
+      <w:spacing w:after="0" w:line="240" w:lineRule="auto"/>
+    </w:pPr>
+  </w:style>
+  <w:style w:type="character" w:customStyle="1" w:styleId="FooterChar">
+    <w:name w:val="Footer Char"/>
+    <w:basedOn w:val="DefaultParagraphFont"/>
+    <w:link w:val="Footer"/>
+    <w:uiPriority w:val="99"/>
+    <w:rsid w:val="00433757"/>
+  </w:style>
 </w:styles>
 </file>
 
@@ -1974,4 +2125,16 @@
     </a:ext>
   </a:extLst>
 </a:theme>
+</file>
+
+<file path=customXml/item1.xml><?xml version="1.0" encoding="utf-8"?>
+<b:Sources xmlns:b="http://schemas.openxmlformats.org/officeDocument/2006/bibliography" xmlns="http://schemas.openxmlformats.org/officeDocument/2006/bibliography" SelectedStyle="\APASixthEditionOfficeOnline.xsl" StyleName="APA" Version="6"/>
+</file>
+
+<file path=customXml/itemProps1.xml><?xml version="1.0" encoding="utf-8"?>
+<ds:datastoreItem xmlns:ds="http://schemas.openxmlformats.org/officeDocument/2006/customXml" ds:itemID="{D0C11992-BA71-417C-A33B-E93DE771DEB7}">
+  <ds:schemaRefs>
+    <ds:schemaRef ds:uri="http://schemas.openxmlformats.org/officeDocument/2006/bibliography"/>
+  </ds:schemaRefs>
+</ds:datastoreItem>
 </file>
</xml_diff>